<commit_message>
Multi day results protocol (word). Fast search of result (dict)
</commit_message>
<xml_diff>
--- a/templates/reports/9_официальный_протокол_субъекты_word.docx
+++ b/templates/reports/9_официальный_протокол_субъекты_word.docx
@@ -2391,7 +2391,6 @@
           <w:rFonts w:ascii="Arial" w:hAnsi="Arial" w:cs="Arial"/>
           <w:sz w:val="18"/>
           <w:szCs w:val="18"/>
-          <w:lang w:val="en-US"/>
         </w:rPr>
       </w:pPr>
       <w:r>
@@ -2400,7 +2399,6 @@
           <w:color w:val="7030A0"/>
           <w:sz w:val="18"/>
           <w:szCs w:val="18"/>
-          <w:lang w:val="en-US"/>
         </w:rPr>
         <w:t xml:space="preserve">{% </w:t>
       </w:r>
@@ -2420,7 +2418,6 @@
           <w:color w:val="7030A0"/>
           <w:sz w:val="18"/>
           <w:szCs w:val="18"/>
-          <w:lang w:val="en-US"/>
         </w:rPr>
         <w:t xml:space="preserve"> </w:t>
       </w:r>
@@ -2435,13 +2432,13 @@
         </w:rPr>
         <w:t>descr</w:t>
       </w:r>
-      <w:r>
-        <w:rPr>
-          <w:rFonts w:ascii="Arial" w:hAnsi="Arial" w:cs="Arial"/>
-          <w:color w:val="7030A0"/>
-          <w:sz w:val="18"/>
-          <w:szCs w:val="18"/>
-          <w:lang w:val="en-US"/>
+      <w:proofErr w:type="spellEnd"/>
+      <w:r>
+        <w:rPr>
+          <w:rFonts w:ascii="Arial" w:hAnsi="Arial" w:cs="Arial"/>
+          <w:color w:val="7030A0"/>
+          <w:sz w:val="18"/>
+          <w:szCs w:val="18"/>
         </w:rPr>
         <w:t>_</w:t>
       </w:r>
@@ -2455,14 +2452,12 @@
         </w:rPr>
         <w:t>line</w:t>
       </w:r>
-      <w:proofErr w:type="spellEnd"/>
-      <w:r>
-        <w:rPr>
-          <w:rFonts w:ascii="Arial" w:hAnsi="Arial" w:cs="Arial"/>
-          <w:color w:val="7030A0"/>
-          <w:sz w:val="18"/>
-          <w:szCs w:val="18"/>
-          <w:lang w:val="en-US"/>
+      <w:r>
+        <w:rPr>
+          <w:rFonts w:ascii="Arial" w:hAnsi="Arial" w:cs="Arial"/>
+          <w:color w:val="7030A0"/>
+          <w:sz w:val="18"/>
+          <w:szCs w:val="18"/>
         </w:rPr>
         <w:t xml:space="preserve"> </w:t>
       </w:r>
@@ -2482,11 +2477,9 @@
           <w:color w:val="7030A0"/>
           <w:sz w:val="18"/>
           <w:szCs w:val="18"/>
-          <w:lang w:val="en-US"/>
-        </w:rPr>
-        <w:t xml:space="preserve"> </w:t>
-      </w:r>
-      <w:proofErr w:type="spellStart"/>
+        </w:rPr>
+        <w:t xml:space="preserve"> </w:t>
+      </w:r>
       <w:r>
         <w:rPr>
           <w:rFonts w:ascii="Arial" w:hAnsi="Arial" w:cs="Arial"/>
@@ -2503,7 +2496,6 @@
           <w:color w:val="7030A0"/>
           <w:sz w:val="18"/>
           <w:szCs w:val="18"/>
-          <w:lang w:val="en-US"/>
         </w:rPr>
         <w:t>.</w:t>
       </w:r>
@@ -2524,7 +2516,6 @@
           <w:color w:val="7030A0"/>
           <w:sz w:val="18"/>
           <w:szCs w:val="18"/>
-          <w:lang w:val="en-US"/>
         </w:rPr>
         <w:t>.</w:t>
       </w:r>
@@ -2545,7 +2536,6 @@
           <w:color w:val="7030A0"/>
           <w:sz w:val="18"/>
           <w:szCs w:val="18"/>
-          <w:lang w:val="en-US"/>
         </w:rPr>
         <w:t>.</w:t>
       </w:r>
@@ -2559,14 +2549,12 @@
         </w:rPr>
         <w:t>split</w:t>
       </w:r>
-      <w:proofErr w:type="spellEnd"/>
-      <w:r>
-        <w:rPr>
-          <w:rFonts w:ascii="Arial" w:hAnsi="Arial" w:cs="Arial"/>
-          <w:color w:val="7030A0"/>
-          <w:sz w:val="18"/>
-          <w:szCs w:val="18"/>
-          <w:lang w:val="en-US"/>
+      <w:r>
+        <w:rPr>
+          <w:rFonts w:ascii="Arial" w:hAnsi="Arial" w:cs="Arial"/>
+          <w:color w:val="7030A0"/>
+          <w:sz w:val="18"/>
+          <w:szCs w:val="18"/>
         </w:rPr>
         <w:t>("&lt;</w:t>
       </w:r>
@@ -2588,7 +2576,6 @@
           <w:color w:val="7030A0"/>
           <w:sz w:val="18"/>
           <w:szCs w:val="18"/>
-          <w:lang w:val="en-US"/>
         </w:rPr>
         <w:t>&gt;")</w:t>
       </w:r>
@@ -2598,7 +2585,6 @@
           <w:color w:val="7030A0"/>
           <w:sz w:val="18"/>
           <w:szCs w:val="18"/>
-          <w:lang w:val="en-US"/>
         </w:rPr>
         <w:t xml:space="preserve"> %</w:t>
       </w:r>
@@ -2608,7 +2594,6 @@
           <w:color w:val="7030A0"/>
           <w:sz w:val="18"/>
           <w:szCs w:val="18"/>
-          <w:lang w:val="en-US"/>
         </w:rPr>
         <w:t>}</w:t>
       </w:r>
@@ -2617,7 +2602,6 @@
           <w:rFonts w:asciiTheme="minorHAnsi" w:hAnsiTheme="minorHAnsi" w:cstheme="minorHAnsi"/>
           <w:sz w:val="18"/>
           <w:szCs w:val="18"/>
-          <w:lang w:val="en-US"/>
         </w:rPr>
         <w:t xml:space="preserve">{{ </w:t>
       </w:r>
@@ -2631,12 +2615,12 @@
         </w:rPr>
         <w:t>descr</w:t>
       </w:r>
+      <w:proofErr w:type="spellEnd"/>
       <w:r>
         <w:rPr>
           <w:rFonts w:asciiTheme="minorHAnsi" w:hAnsiTheme="minorHAnsi" w:cstheme="minorHAnsi"/>
           <w:sz w:val="18"/>
           <w:szCs w:val="18"/>
-          <w:lang w:val="en-US"/>
         </w:rPr>
         <w:t>_</w:t>
       </w:r>
@@ -2649,13 +2633,11 @@
         </w:rPr>
         <w:t>line</w:t>
       </w:r>
-      <w:proofErr w:type="spellEnd"/>
       <w:r>
         <w:rPr>
           <w:rFonts w:asciiTheme="minorHAnsi" w:hAnsiTheme="minorHAnsi" w:cstheme="minorHAnsi"/>
           <w:sz w:val="18"/>
           <w:szCs w:val="18"/>
-          <w:lang w:val="en-US"/>
         </w:rPr>
         <w:t xml:space="preserve"> }}</w:t>
       </w:r>
@@ -2665,7 +2647,6 @@
           <w:color w:val="7030A0"/>
           <w:sz w:val="18"/>
           <w:szCs w:val="18"/>
-          <w:lang w:val="en-US"/>
         </w:rPr>
         <w:t xml:space="preserve">{% </w:t>
       </w:r>
@@ -2687,7 +2668,6 @@
           <w:color w:val="7030A0"/>
           <w:sz w:val="18"/>
           <w:szCs w:val="18"/>
-          <w:lang w:val="en-US"/>
         </w:rPr>
         <w:t xml:space="preserve"> %}</w:t>
       </w:r>
@@ -2697,7 +2677,6 @@
           <w:color w:val="D9D9D9" w:themeColor="background1" w:themeShade="D9"/>
           <w:sz w:val="18"/>
           <w:szCs w:val="18"/>
-          <w:lang w:val="en-US"/>
         </w:rPr>
         <w:t xml:space="preserve">{# </w:t>
       </w:r>
@@ -2716,7 +2695,6 @@
           <w:color w:val="D9D9D9" w:themeColor="background1" w:themeShade="D9"/>
           <w:sz w:val="18"/>
           <w:szCs w:val="18"/>
-          <w:lang w:val="en-US"/>
         </w:rPr>
         <w:t xml:space="preserve"> </w:t>
       </w:r>
@@ -2735,7 +2713,6 @@
           <w:color w:val="D9D9D9" w:themeColor="background1" w:themeShade="D9"/>
           <w:sz w:val="18"/>
           <w:szCs w:val="18"/>
-          <w:lang w:val="en-US"/>
         </w:rPr>
         <w:t xml:space="preserve"> #}</w:t>
       </w:r>
@@ -2748,7 +2725,6 @@
           <w:rFonts w:ascii="Arial" w:hAnsi="Arial" w:cs="Arial"/>
           <w:sz w:val="18"/>
           <w:szCs w:val="18"/>
-          <w:lang w:val="en-US"/>
         </w:rPr>
       </w:pPr>
       <w:proofErr w:type="gramStart"/>
@@ -2760,7 +2736,6 @@
           <w:kern w:val="36"/>
           <w:sz w:val="32"/>
           <w:szCs w:val="32"/>
-          <w:lang w:val="en-US"/>
         </w:rPr>
         <w:t>{{</w:t>
       </w:r>
@@ -2772,11 +2747,9 @@
           <w:kern w:val="36"/>
           <w:sz w:val="32"/>
           <w:szCs w:val="32"/>
-          <w:lang w:val="en-US"/>
-        </w:rPr>
-        <w:t xml:space="preserve"> </w:t>
-      </w:r>
-      <w:proofErr w:type="spellStart"/>
+        </w:rPr>
+        <w:t xml:space="preserve"> </w:t>
+      </w:r>
       <w:r>
         <w:rPr>
           <w:rFonts w:eastAsia="Times New Roman"/>
@@ -2822,7 +2795,6 @@
           <w:kern w:val="36"/>
           <w:sz w:val="32"/>
           <w:szCs w:val="32"/>
-          <w:lang w:val="en-US"/>
         </w:rPr>
         <w:t>.</w:t>
       </w:r>
@@ -2846,7 +2818,6 @@
           <w:kern w:val="36"/>
           <w:sz w:val="32"/>
           <w:szCs w:val="32"/>
-          <w:lang w:val="en-US"/>
         </w:rPr>
         <w:t>.</w:t>
       </w:r>
@@ -2862,7 +2833,6 @@
         </w:rPr>
         <w:t>title</w:t>
       </w:r>
-      <w:proofErr w:type="spellEnd"/>
       <w:r>
         <w:rPr>
           <w:rFonts w:eastAsia="Times New Roman"/>
@@ -2871,7 +2841,6 @@
           <w:kern w:val="36"/>
           <w:sz w:val="32"/>
           <w:szCs w:val="32"/>
-          <w:lang w:val="en-US"/>
         </w:rPr>
         <w:t xml:space="preserve"> </w:t>
       </w:r>
@@ -2883,7 +2852,6 @@
           <w:kern w:val="36"/>
           <w:sz w:val="32"/>
           <w:szCs w:val="32"/>
-          <w:lang w:val="en-US"/>
         </w:rPr>
         <w:t>}}</w:t>
       </w:r>
@@ -2893,7 +2861,6 @@
           <w:color w:val="D9D9D9" w:themeColor="background1" w:themeShade="D9"/>
           <w:sz w:val="18"/>
           <w:szCs w:val="18"/>
-          <w:lang w:val="en-US"/>
         </w:rPr>
         <w:t>{#</w:t>
       </w:r>
@@ -2912,7 +2879,6 @@
           <w:color w:val="D9D9D9" w:themeColor="background1" w:themeShade="D9"/>
           <w:sz w:val="18"/>
           <w:szCs w:val="18"/>
-          <w:lang w:val="en-US"/>
         </w:rPr>
         <w:t xml:space="preserve"> </w:t>
       </w:r>
@@ -2931,14 +2897,12 @@
           <w:color w:val="D9D9D9" w:themeColor="background1" w:themeShade="D9"/>
           <w:sz w:val="18"/>
           <w:szCs w:val="18"/>
-          <w:lang w:val="en-US"/>
         </w:rPr>
         <w:t>#}</w:t>
       </w:r>
       <w:r>
         <w:rPr>
           <w:b/>
-          <w:lang w:val="en-US"/>
         </w:rPr>
         <w:br/>
       </w:r>
@@ -2947,11 +2911,9 @@
           <w:b/>
           <w:sz w:val="20"/>
           <w:szCs w:val="20"/>
-          <w:lang w:val="en-US"/>
         </w:rPr>
         <w:t>{{ (</w:t>
       </w:r>
-      <w:proofErr w:type="spellStart"/>
       <w:r>
         <w:rPr>
           <w:b/>
@@ -2966,7 +2928,6 @@
           <w:b/>
           <w:sz w:val="20"/>
           <w:szCs w:val="20"/>
-          <w:lang w:val="en-US"/>
         </w:rPr>
         <w:t>.</w:t>
       </w:r>
@@ -2984,7 +2945,6 @@
           <w:b/>
           <w:sz w:val="20"/>
           <w:szCs w:val="20"/>
-          <w:lang w:val="en-US"/>
         </w:rPr>
         <w:t>.</w:t>
       </w:r>
@@ -3002,7 +2962,6 @@
           <w:b/>
           <w:sz w:val="20"/>
           <w:szCs w:val="20"/>
-          <w:lang w:val="en-US"/>
         </w:rPr>
         <w:t>_</w:t>
       </w:r>
@@ -3015,13 +2974,11 @@
         </w:rPr>
         <w:t>datetime</w:t>
       </w:r>
-      <w:proofErr w:type="spellEnd"/>
       <w:r>
         <w:rPr>
           <w:b/>
           <w:sz w:val="20"/>
           <w:szCs w:val="20"/>
-          <w:lang w:val="en-US"/>
         </w:rPr>
         <w:t xml:space="preserve"> | </w:t>
       </w:r>
@@ -3039,7 +2996,6 @@
           <w:b/>
           <w:sz w:val="20"/>
           <w:szCs w:val="20"/>
-          <w:lang w:val="en-US"/>
         </w:rPr>
         <w:t>) [:10] }}</w:t>
       </w:r>
@@ -3049,7 +3005,6 @@
           <w:color w:val="7030A0"/>
           <w:sz w:val="18"/>
           <w:szCs w:val="18"/>
-          <w:lang w:val="en-US"/>
         </w:rPr>
         <w:t xml:space="preserve">{% </w:t>
       </w:r>
@@ -3069,11 +3024,9 @@
           <w:color w:val="7030A0"/>
           <w:sz w:val="18"/>
           <w:szCs w:val="18"/>
-          <w:lang w:val="en-US"/>
-        </w:rPr>
-        <w:t xml:space="preserve"> </w:t>
-      </w:r>
-      <w:proofErr w:type="spellStart"/>
+        </w:rPr>
+        <w:t xml:space="preserve"> </w:t>
+      </w:r>
       <w:r>
         <w:rPr>
           <w:rFonts w:ascii="Arial" w:hAnsi="Arial" w:cs="Arial"/>
@@ -3090,7 +3043,6 @@
           <w:color w:val="7030A0"/>
           <w:sz w:val="18"/>
           <w:szCs w:val="18"/>
-          <w:lang w:val="en-US"/>
         </w:rPr>
         <w:t>.</w:t>
       </w:r>
@@ -3110,7 +3062,6 @@
           <w:color w:val="7030A0"/>
           <w:sz w:val="18"/>
           <w:szCs w:val="18"/>
-          <w:lang w:val="en-US"/>
         </w:rPr>
         <w:t>.</w:t>
       </w:r>
@@ -3124,14 +3075,12 @@
         </w:rPr>
         <w:t>location</w:t>
       </w:r>
-      <w:proofErr w:type="spellEnd"/>
-      <w:r>
-        <w:rPr>
-          <w:rFonts w:ascii="Arial" w:hAnsi="Arial" w:cs="Arial"/>
-          <w:color w:val="7030A0"/>
-          <w:sz w:val="18"/>
-          <w:szCs w:val="18"/>
-          <w:lang w:val="en-US"/>
+      <w:r>
+        <w:rPr>
+          <w:rFonts w:ascii="Arial" w:hAnsi="Arial" w:cs="Arial"/>
+          <w:color w:val="7030A0"/>
+          <w:sz w:val="18"/>
+          <w:szCs w:val="18"/>
         </w:rPr>
         <w:t xml:space="preserve"> |</w:t>
       </w:r>
@@ -3151,7 +3100,6 @@
           <w:color w:val="7030A0"/>
           <w:sz w:val="18"/>
           <w:szCs w:val="18"/>
-          <w:lang w:val="en-US"/>
         </w:rPr>
         <w:t xml:space="preserve"> %}</w:t>
       </w:r>
@@ -3160,11 +3108,9 @@
           <w:b/>
           <w:sz w:val="20"/>
           <w:szCs w:val="20"/>
-          <w:lang w:val="en-US"/>
         </w:rPr>
         <w:t xml:space="preserve">, {{ </w:t>
       </w:r>
-      <w:proofErr w:type="spellStart"/>
       <w:r>
         <w:rPr>
           <w:b/>
@@ -3179,7 +3125,6 @@
           <w:b/>
           <w:sz w:val="20"/>
           <w:szCs w:val="20"/>
-          <w:lang w:val="en-US"/>
         </w:rPr>
         <w:t>.</w:t>
       </w:r>
@@ -3197,7 +3142,6 @@
           <w:b/>
           <w:sz w:val="20"/>
           <w:szCs w:val="20"/>
-          <w:lang w:val="en-US"/>
         </w:rPr>
         <w:t>.</w:t>
       </w:r>
@@ -3210,13 +3154,11 @@
         </w:rPr>
         <w:t>location</w:t>
       </w:r>
-      <w:proofErr w:type="spellEnd"/>
       <w:r>
         <w:rPr>
           <w:b/>
           <w:sz w:val="20"/>
           <w:szCs w:val="20"/>
-          <w:lang w:val="en-US"/>
         </w:rPr>
         <w:t xml:space="preserve"> }}</w:t>
       </w:r>
@@ -3226,7 +3168,6 @@
           <w:color w:val="7030A0"/>
           <w:sz w:val="18"/>
           <w:szCs w:val="18"/>
-          <w:lang w:val="en-US"/>
         </w:rPr>
         <w:t xml:space="preserve">{% </w:t>
       </w:r>
@@ -3246,7 +3187,6 @@
           <w:color w:val="7030A0"/>
           <w:sz w:val="18"/>
           <w:szCs w:val="18"/>
-          <w:lang w:val="en-US"/>
         </w:rPr>
         <w:t xml:space="preserve"> %}</w:t>
       </w:r>
@@ -3256,7 +3196,6 @@
           <w:color w:val="D9D9D9" w:themeColor="background1" w:themeShade="D9"/>
           <w:sz w:val="18"/>
           <w:szCs w:val="18"/>
-          <w:lang w:val="en-US"/>
         </w:rPr>
         <w:t xml:space="preserve">{# </w:t>
       </w:r>
@@ -3275,7 +3214,6 @@
           <w:color w:val="D9D9D9" w:themeColor="background1" w:themeShade="D9"/>
           <w:sz w:val="18"/>
           <w:szCs w:val="18"/>
-          <w:lang w:val="en-US"/>
         </w:rPr>
         <w:t xml:space="preserve"> </w:t>
       </w:r>
@@ -3294,7 +3232,6 @@
           <w:color w:val="D9D9D9" w:themeColor="background1" w:themeShade="D9"/>
           <w:sz w:val="18"/>
           <w:szCs w:val="18"/>
-          <w:lang w:val="en-US"/>
         </w:rPr>
         <w:t xml:space="preserve"> </w:t>
       </w:r>
@@ -3313,7 +3250,6 @@
           <w:color w:val="D9D9D9" w:themeColor="background1" w:themeShade="D9"/>
           <w:sz w:val="18"/>
           <w:szCs w:val="18"/>
-          <w:lang w:val="en-US"/>
         </w:rPr>
         <w:t xml:space="preserve"> </w:t>
       </w:r>
@@ -3332,7 +3268,6 @@
           <w:color w:val="D9D9D9" w:themeColor="background1" w:themeShade="D9"/>
           <w:sz w:val="18"/>
           <w:szCs w:val="18"/>
-          <w:lang w:val="en-US"/>
         </w:rPr>
         <w:t xml:space="preserve"> #}</w:t>
       </w:r>
@@ -3350,7 +3285,6 @@
           <w:kern w:val="36"/>
           <w:sz w:val="14"/>
           <w:szCs w:val="16"/>
-          <w:lang w:val="en-US"/>
         </w:rPr>
       </w:pPr>
     </w:p>
@@ -8714,8 +8648,6 @@
           <w:szCs w:val="18"/>
         </w:rPr>
       </w:pPr>
-      <w:bookmarkStart w:id="0" w:name="_GoBack"/>
-      <w:bookmarkEnd w:id="0"/>
       <w:r>
         <w:rPr>
           <w:noProof/>
@@ -9387,7 +9319,12 @@
       </w:r>
     </w:p>
     <w:sectPr>
-      <w:footerReference w:type="default" r:id="rId10"/>
+      <w:headerReference w:type="even" r:id="rId10"/>
+      <w:headerReference w:type="default" r:id="rId11"/>
+      <w:footerReference w:type="even" r:id="rId12"/>
+      <w:footerReference w:type="default" r:id="rId13"/>
+      <w:headerReference w:type="first" r:id="rId14"/>
+      <w:footerReference w:type="first" r:id="rId15"/>
       <w:type w:val="continuous"/>
       <w:pgSz w:w="11906" w:h="16838"/>
       <w:pgMar w:top="142" w:right="707" w:bottom="709" w:left="1134" w:header="708" w:footer="413" w:gutter="0"/>
@@ -9424,6 +9361,16 @@
 </file>
 
 <file path=word/footer1.xml><?xml version="1.0" encoding="utf-8"?>
+<w:ftr xmlns:wpc="http://schemas.microsoft.com/office/word/2010/wordprocessingCanvas" xmlns:cx="http://schemas.microsoft.com/office/drawing/2014/chartex" xmlns:cx1="http://schemas.microsoft.com/office/drawing/2015/9/8/chartex" xmlns:cx2="http://schemas.microsoft.com/office/drawing/2015/10/21/chartex" xmlns:cx3="http://schemas.microsoft.com/office/drawing/2016/5/9/chartex" xmlns:cx4="http://schemas.microsoft.com/office/drawing/2016/5/10/chartex" xmlns:cx5="http://schemas.microsoft.com/office/drawing/2016/5/11/chartex" xmlns:cx6="http://schemas.microsoft.com/office/drawing/2016/5/12/chartex" xmlns:cx7="http://schemas.microsoft.com/office/drawing/2016/5/13/chartex" xmlns:cx8="http://schemas.microsoft.com/office/drawing/2016/5/14/chartex" xmlns:mc="http://schemas.openxmlformats.org/markup-compatibility/2006" xmlns:aink="http://schemas.microsoft.com/office/drawing/2016/ink" xmlns:am3d="http://schemas.microsoft.com/office/drawing/2017/model3d" xmlns:o="urn:schemas-microsoft-com:office:office" xmlns:r="http://schemas.openxmlformats.org/officeDocument/2006/relationships" xmlns:m="http://schemas.openxmlformats.org/officeDocument/2006/math" xmlns:v="urn:schemas-microsoft-com:vml" xmlns:wp14="http://schemas.microsoft.com/office/word/2010/wordprocessingDrawing" xmlns:wp="http://schemas.openxmlformats.org/drawingml/2006/wordprocessingDrawing" xmlns:w10="urn:schemas-microsoft-com:office:word" xmlns:w="http://schemas.openxmlformats.org/wordprocessingml/2006/main" xmlns:w14="http://schemas.microsoft.com/office/word/2010/wordml" xmlns:w15="http://schemas.microsoft.com/office/word/2012/wordml" xmlns:w16cid="http://schemas.microsoft.com/office/word/2016/wordml/cid" xmlns:w16se="http://schemas.microsoft.com/office/word/2015/wordml/symex" xmlns:wpg="http://schemas.microsoft.com/office/word/2010/wordprocessingGroup" xmlns:wpi="http://schemas.microsoft.com/office/word/2010/wordprocessingInk" xmlns:wne="http://schemas.microsoft.com/office/word/2006/wordml" xmlns:wps="http://schemas.microsoft.com/office/word/2010/wordprocessingShape" mc:Ignorable="w14 w15 w16se w16cid wp14">
+  <w:p>
+    <w:pPr>
+      <w:pStyle w:val="a9"/>
+    </w:pPr>
+  </w:p>
+</w:ftr>
+</file>
+
+<file path=word/footer2.xml><?xml version="1.0" encoding="utf-8"?>
 <w:ftr xmlns:wpc="http://schemas.microsoft.com/office/word/2010/wordprocessingCanvas" xmlns:cx="http://schemas.microsoft.com/office/drawing/2014/chartex" xmlns:cx1="http://schemas.microsoft.com/office/drawing/2015/9/8/chartex" xmlns:cx2="http://schemas.microsoft.com/office/drawing/2015/10/21/chartex" xmlns:cx3="http://schemas.microsoft.com/office/drawing/2016/5/9/chartex" xmlns:cx4="http://schemas.microsoft.com/office/drawing/2016/5/10/chartex" xmlns:cx5="http://schemas.microsoft.com/office/drawing/2016/5/11/chartex" xmlns:cx6="http://schemas.microsoft.com/office/drawing/2016/5/12/chartex" xmlns:cx7="http://schemas.microsoft.com/office/drawing/2016/5/13/chartex" xmlns:cx8="http://schemas.microsoft.com/office/drawing/2016/5/14/chartex" xmlns:mc="http://schemas.openxmlformats.org/markup-compatibility/2006" xmlns:aink="http://schemas.microsoft.com/office/drawing/2016/ink" xmlns:am3d="http://schemas.microsoft.com/office/drawing/2017/model3d" xmlns:o="urn:schemas-microsoft-com:office:office" xmlns:r="http://schemas.openxmlformats.org/officeDocument/2006/relationships" xmlns:m="http://schemas.openxmlformats.org/officeDocument/2006/math" xmlns:v="urn:schemas-microsoft-com:vml" xmlns:wp14="http://schemas.microsoft.com/office/word/2010/wordprocessingDrawing" xmlns:wp="http://schemas.openxmlformats.org/drawingml/2006/wordprocessingDrawing" xmlns:w10="urn:schemas-microsoft-com:office:word" xmlns:w="http://schemas.openxmlformats.org/wordprocessingml/2006/main" xmlns:w14="http://schemas.microsoft.com/office/word/2010/wordml" xmlns:w15="http://schemas.microsoft.com/office/word/2012/wordml" xmlns:w16cid="http://schemas.microsoft.com/office/word/2016/wordml/cid" xmlns:w16se="http://schemas.microsoft.com/office/word/2015/wordml/symex" xmlns:wpg="http://schemas.microsoft.com/office/word/2010/wordprocessingGroup" xmlns:wpi="http://schemas.microsoft.com/office/word/2010/wordprocessingInk" xmlns:wne="http://schemas.microsoft.com/office/word/2006/wordml" xmlns:wps="http://schemas.microsoft.com/office/word/2010/wordprocessingShape" mc:Ignorable="w14 w15 w16se w16cid wp14">
   <w:p>
     <w:pPr>
@@ -9538,27 +9485,20 @@
       </w:rPr>
       <w:t xml:space="preserve">{{version}} </w:t>
     </w:r>
-    <w:hyperlink r:id="rId2" w:history="1">
-      <w:r>
-        <w:rPr>
-          <w:rStyle w:val="ab"/>
-          <w:lang w:val="en-US"/>
-        </w:rPr>
-        <w:t>https://sportorg.readthedocs.io</w:t>
-      </w:r>
-    </w:hyperlink>
     <w:r>
       <w:rPr>
         <w:rStyle w:val="ab"/>
         <w:lang w:val="en-US"/>
       </w:rPr>
-      <w:t>/latest</w:t>
+      <w:t>https://sportorg.readthedocs.io/ru/latest/</w:t>
     </w:r>
+    <w:bookmarkStart w:id="0" w:name="_GoBack"/>
+    <w:bookmarkEnd w:id="0"/>
     <w:r>
       <w:rPr>
         <w:lang w:val="en-US"/>
       </w:rPr>
-      <w:t xml:space="preserve">                                            </w:t>
+      <w:t xml:space="preserve">                                   </w:t>
     </w:r>
     <w:r>
       <w:rPr>
@@ -9583,7 +9523,7 @@
         <w:noProof/>
         <w:lang w:val="en-US"/>
       </w:rPr>
-      <w:t>16.09.2022 12:17:29</w:t>
+      <w:t>16.09.2022 12:52:10</w:t>
     </w:r>
     <w:r>
       <w:rPr>
@@ -9601,6 +9541,16 @@
 </w:ftr>
 </file>
 
+<file path=word/footer3.xml><?xml version="1.0" encoding="utf-8"?>
+<w:ftr xmlns:wpc="http://schemas.microsoft.com/office/word/2010/wordprocessingCanvas" xmlns:cx="http://schemas.microsoft.com/office/drawing/2014/chartex" xmlns:cx1="http://schemas.microsoft.com/office/drawing/2015/9/8/chartex" xmlns:cx2="http://schemas.microsoft.com/office/drawing/2015/10/21/chartex" xmlns:cx3="http://schemas.microsoft.com/office/drawing/2016/5/9/chartex" xmlns:cx4="http://schemas.microsoft.com/office/drawing/2016/5/10/chartex" xmlns:cx5="http://schemas.microsoft.com/office/drawing/2016/5/11/chartex" xmlns:cx6="http://schemas.microsoft.com/office/drawing/2016/5/12/chartex" xmlns:cx7="http://schemas.microsoft.com/office/drawing/2016/5/13/chartex" xmlns:cx8="http://schemas.microsoft.com/office/drawing/2016/5/14/chartex" xmlns:mc="http://schemas.openxmlformats.org/markup-compatibility/2006" xmlns:aink="http://schemas.microsoft.com/office/drawing/2016/ink" xmlns:am3d="http://schemas.microsoft.com/office/drawing/2017/model3d" xmlns:o="urn:schemas-microsoft-com:office:office" xmlns:r="http://schemas.openxmlformats.org/officeDocument/2006/relationships" xmlns:m="http://schemas.openxmlformats.org/officeDocument/2006/math" xmlns:v="urn:schemas-microsoft-com:vml" xmlns:wp14="http://schemas.microsoft.com/office/word/2010/wordprocessingDrawing" xmlns:wp="http://schemas.openxmlformats.org/drawingml/2006/wordprocessingDrawing" xmlns:w10="urn:schemas-microsoft-com:office:word" xmlns:w="http://schemas.openxmlformats.org/wordprocessingml/2006/main" xmlns:w14="http://schemas.microsoft.com/office/word/2010/wordml" xmlns:w15="http://schemas.microsoft.com/office/word/2012/wordml" xmlns:w16cid="http://schemas.microsoft.com/office/word/2016/wordml/cid" xmlns:w16se="http://schemas.microsoft.com/office/word/2015/wordml/symex" xmlns:wpg="http://schemas.microsoft.com/office/word/2010/wordprocessingGroup" xmlns:wpi="http://schemas.microsoft.com/office/word/2010/wordprocessingInk" xmlns:wne="http://schemas.microsoft.com/office/word/2006/wordml" xmlns:wps="http://schemas.microsoft.com/office/word/2010/wordprocessingShape" mc:Ignorable="w14 w15 w16se w16cid wp14">
+  <w:p>
+    <w:pPr>
+      <w:pStyle w:val="a9"/>
+    </w:pPr>
+  </w:p>
+</w:ftr>
+</file>
+
 <file path=word/footnotes.xml><?xml version="1.0" encoding="utf-8"?>
 <w:footnotes xmlns:wpc="http://schemas.microsoft.com/office/word/2010/wordprocessingCanvas" xmlns:cx="http://schemas.microsoft.com/office/drawing/2014/chartex" xmlns:cx1="http://schemas.microsoft.com/office/drawing/2015/9/8/chartex" xmlns:cx2="http://schemas.microsoft.com/office/drawing/2015/10/21/chartex" xmlns:cx3="http://schemas.microsoft.com/office/drawing/2016/5/9/chartex" xmlns:cx4="http://schemas.microsoft.com/office/drawing/2016/5/10/chartex" xmlns:cx5="http://schemas.microsoft.com/office/drawing/2016/5/11/chartex" xmlns:cx6="http://schemas.microsoft.com/office/drawing/2016/5/12/chartex" xmlns:cx7="http://schemas.microsoft.com/office/drawing/2016/5/13/chartex" xmlns:cx8="http://schemas.microsoft.com/office/drawing/2016/5/14/chartex" xmlns:mc="http://schemas.openxmlformats.org/markup-compatibility/2006" xmlns:aink="http://schemas.microsoft.com/office/drawing/2016/ink" xmlns:am3d="http://schemas.microsoft.com/office/drawing/2017/model3d" xmlns:o="urn:schemas-microsoft-com:office:office" xmlns:r="http://schemas.openxmlformats.org/officeDocument/2006/relationships" xmlns:m="http://schemas.openxmlformats.org/officeDocument/2006/math" xmlns:v="urn:schemas-microsoft-com:vml" xmlns:wp14="http://schemas.microsoft.com/office/word/2010/wordprocessingDrawing" xmlns:wp="http://schemas.openxmlformats.org/drawingml/2006/wordprocessingDrawing" xmlns:w10="urn:schemas-microsoft-com:office:word" xmlns:w="http://schemas.openxmlformats.org/wordprocessingml/2006/main" xmlns:w14="http://schemas.microsoft.com/office/word/2010/wordml" xmlns:w15="http://schemas.microsoft.com/office/word/2012/wordml" xmlns:w16cid="http://schemas.microsoft.com/office/word/2016/wordml/cid" xmlns:w16se="http://schemas.microsoft.com/office/word/2015/wordml/symex" xmlns:wpg="http://schemas.microsoft.com/office/word/2010/wordprocessingGroup" xmlns:wpi="http://schemas.microsoft.com/office/word/2010/wordprocessingInk" xmlns:wne="http://schemas.microsoft.com/office/word/2006/wordml" xmlns:wps="http://schemas.microsoft.com/office/word/2010/wordprocessingShape" mc:Ignorable="w14 w15 w16se w16cid wp14">
   <w:footnote w:type="separator" w:id="-1">
@@ -9624,6 +9574,36 @@
     </w:p>
   </w:footnote>
 </w:footnotes>
+</file>
+
+<file path=word/header1.xml><?xml version="1.0" encoding="utf-8"?>
+<w:hdr xmlns:wpc="http://schemas.microsoft.com/office/word/2010/wordprocessingCanvas" xmlns:cx="http://schemas.microsoft.com/office/drawing/2014/chartex" xmlns:cx1="http://schemas.microsoft.com/office/drawing/2015/9/8/chartex" xmlns:cx2="http://schemas.microsoft.com/office/drawing/2015/10/21/chartex" xmlns:cx3="http://schemas.microsoft.com/office/drawing/2016/5/9/chartex" xmlns:cx4="http://schemas.microsoft.com/office/drawing/2016/5/10/chartex" xmlns:cx5="http://schemas.microsoft.com/office/drawing/2016/5/11/chartex" xmlns:cx6="http://schemas.microsoft.com/office/drawing/2016/5/12/chartex" xmlns:cx7="http://schemas.microsoft.com/office/drawing/2016/5/13/chartex" xmlns:cx8="http://schemas.microsoft.com/office/drawing/2016/5/14/chartex" xmlns:mc="http://schemas.openxmlformats.org/markup-compatibility/2006" xmlns:aink="http://schemas.microsoft.com/office/drawing/2016/ink" xmlns:am3d="http://schemas.microsoft.com/office/drawing/2017/model3d" xmlns:o="urn:schemas-microsoft-com:office:office" xmlns:r="http://schemas.openxmlformats.org/officeDocument/2006/relationships" xmlns:m="http://schemas.openxmlformats.org/officeDocument/2006/math" xmlns:v="urn:schemas-microsoft-com:vml" xmlns:wp14="http://schemas.microsoft.com/office/word/2010/wordprocessingDrawing" xmlns:wp="http://schemas.openxmlformats.org/drawingml/2006/wordprocessingDrawing" xmlns:w10="urn:schemas-microsoft-com:office:word" xmlns:w="http://schemas.openxmlformats.org/wordprocessingml/2006/main" xmlns:w14="http://schemas.microsoft.com/office/word/2010/wordml" xmlns:w15="http://schemas.microsoft.com/office/word/2012/wordml" xmlns:w16cid="http://schemas.microsoft.com/office/word/2016/wordml/cid" xmlns:w16se="http://schemas.microsoft.com/office/word/2015/wordml/symex" xmlns:wpg="http://schemas.microsoft.com/office/word/2010/wordprocessingGroup" xmlns:wpi="http://schemas.microsoft.com/office/word/2010/wordprocessingInk" xmlns:wne="http://schemas.microsoft.com/office/word/2006/wordml" xmlns:wps="http://schemas.microsoft.com/office/word/2010/wordprocessingShape" mc:Ignorable="w14 w15 w16se w16cid wp14">
+  <w:p>
+    <w:pPr>
+      <w:pStyle w:val="a7"/>
+    </w:pPr>
+  </w:p>
+</w:hdr>
+</file>
+
+<file path=word/header2.xml><?xml version="1.0" encoding="utf-8"?>
+<w:hdr xmlns:wpc="http://schemas.microsoft.com/office/word/2010/wordprocessingCanvas" xmlns:cx="http://schemas.microsoft.com/office/drawing/2014/chartex" xmlns:cx1="http://schemas.microsoft.com/office/drawing/2015/9/8/chartex" xmlns:cx2="http://schemas.microsoft.com/office/drawing/2015/10/21/chartex" xmlns:cx3="http://schemas.microsoft.com/office/drawing/2016/5/9/chartex" xmlns:cx4="http://schemas.microsoft.com/office/drawing/2016/5/10/chartex" xmlns:cx5="http://schemas.microsoft.com/office/drawing/2016/5/11/chartex" xmlns:cx6="http://schemas.microsoft.com/office/drawing/2016/5/12/chartex" xmlns:cx7="http://schemas.microsoft.com/office/drawing/2016/5/13/chartex" xmlns:cx8="http://schemas.microsoft.com/office/drawing/2016/5/14/chartex" xmlns:mc="http://schemas.openxmlformats.org/markup-compatibility/2006" xmlns:aink="http://schemas.microsoft.com/office/drawing/2016/ink" xmlns:am3d="http://schemas.microsoft.com/office/drawing/2017/model3d" xmlns:o="urn:schemas-microsoft-com:office:office" xmlns:r="http://schemas.openxmlformats.org/officeDocument/2006/relationships" xmlns:m="http://schemas.openxmlformats.org/officeDocument/2006/math" xmlns:v="urn:schemas-microsoft-com:vml" xmlns:wp14="http://schemas.microsoft.com/office/word/2010/wordprocessingDrawing" xmlns:wp="http://schemas.openxmlformats.org/drawingml/2006/wordprocessingDrawing" xmlns:w10="urn:schemas-microsoft-com:office:word" xmlns:w="http://schemas.openxmlformats.org/wordprocessingml/2006/main" xmlns:w14="http://schemas.microsoft.com/office/word/2010/wordml" xmlns:w15="http://schemas.microsoft.com/office/word/2012/wordml" xmlns:w16cid="http://schemas.microsoft.com/office/word/2016/wordml/cid" xmlns:w16se="http://schemas.microsoft.com/office/word/2015/wordml/symex" xmlns:wpg="http://schemas.microsoft.com/office/word/2010/wordprocessingGroup" xmlns:wpi="http://schemas.microsoft.com/office/word/2010/wordprocessingInk" xmlns:wne="http://schemas.microsoft.com/office/word/2006/wordml" xmlns:wps="http://schemas.microsoft.com/office/word/2010/wordprocessingShape" mc:Ignorable="w14 w15 w16se w16cid wp14">
+  <w:p>
+    <w:pPr>
+      <w:pStyle w:val="a7"/>
+    </w:pPr>
+  </w:p>
+</w:hdr>
+</file>
+
+<file path=word/header3.xml><?xml version="1.0" encoding="utf-8"?>
+<w:hdr xmlns:wpc="http://schemas.microsoft.com/office/word/2010/wordprocessingCanvas" xmlns:cx="http://schemas.microsoft.com/office/drawing/2014/chartex" xmlns:cx1="http://schemas.microsoft.com/office/drawing/2015/9/8/chartex" xmlns:cx2="http://schemas.microsoft.com/office/drawing/2015/10/21/chartex" xmlns:cx3="http://schemas.microsoft.com/office/drawing/2016/5/9/chartex" xmlns:cx4="http://schemas.microsoft.com/office/drawing/2016/5/10/chartex" xmlns:cx5="http://schemas.microsoft.com/office/drawing/2016/5/11/chartex" xmlns:cx6="http://schemas.microsoft.com/office/drawing/2016/5/12/chartex" xmlns:cx7="http://schemas.microsoft.com/office/drawing/2016/5/13/chartex" xmlns:cx8="http://schemas.microsoft.com/office/drawing/2016/5/14/chartex" xmlns:mc="http://schemas.openxmlformats.org/markup-compatibility/2006" xmlns:aink="http://schemas.microsoft.com/office/drawing/2016/ink" xmlns:am3d="http://schemas.microsoft.com/office/drawing/2017/model3d" xmlns:o="urn:schemas-microsoft-com:office:office" xmlns:r="http://schemas.openxmlformats.org/officeDocument/2006/relationships" xmlns:m="http://schemas.openxmlformats.org/officeDocument/2006/math" xmlns:v="urn:schemas-microsoft-com:vml" xmlns:wp14="http://schemas.microsoft.com/office/word/2010/wordprocessingDrawing" xmlns:wp="http://schemas.openxmlformats.org/drawingml/2006/wordprocessingDrawing" xmlns:w10="urn:schemas-microsoft-com:office:word" xmlns:w="http://schemas.openxmlformats.org/wordprocessingml/2006/main" xmlns:w14="http://schemas.microsoft.com/office/word/2010/wordml" xmlns:w15="http://schemas.microsoft.com/office/word/2012/wordml" xmlns:w16cid="http://schemas.microsoft.com/office/word/2016/wordml/cid" xmlns:w16se="http://schemas.microsoft.com/office/word/2015/wordml/symex" xmlns:wpg="http://schemas.microsoft.com/office/word/2010/wordprocessingGroup" xmlns:wpi="http://schemas.microsoft.com/office/word/2010/wordprocessingInk" xmlns:wne="http://schemas.microsoft.com/office/word/2006/wordml" xmlns:wps="http://schemas.microsoft.com/office/word/2010/wordprocessingShape" mc:Ignorable="w14 w15 w16se w16cid wp14">
+  <w:p>
+    <w:pPr>
+      <w:pStyle w:val="a7"/>
+    </w:pPr>
+  </w:p>
+</w:hdr>
 </file>
 
 <file path=word/styles.xml><?xml version="1.0" encoding="utf-8"?>
@@ -10685,7 +10665,7 @@
 </file>
 
 <file path=customXml/itemProps1.xml><?xml version="1.0" encoding="utf-8"?>
-<ds:datastoreItem xmlns:ds="http://schemas.openxmlformats.org/officeDocument/2006/customXml" ds:itemID="{79AFBB94-46E7-4F3D-BB94-D870DE3C031A}">
+<ds:datastoreItem xmlns:ds="http://schemas.openxmlformats.org/officeDocument/2006/customXml" ds:itemID="{B67E20DA-B52B-4924-98FC-503334B3D5FB}">
   <ds:schemaRefs>
     <ds:schemaRef ds:uri="http://schemas.openxmlformats.org/officeDocument/2006/bibliography"/>
   </ds:schemaRefs>

</xml_diff>